<commit_message>
application diagram and test cases added
</commit_message>
<xml_diff>
--- a/Finansal Proje.docx
+++ b/Finansal Proje.docx
@@ -157,102 +157,200 @@
       <w:pPr>
         <w:rPr>
           <w:rFonts w:ascii="Times New Roman" w:hAnsi="Times New Roman" w:cs="Times New Roman"/>
-          <w:color w:val="D9E2F3" w:themeColor="accent1" w:themeTint="33"/>
-          <w:sz w:val="24"/>
-          <w:szCs w:val="24"/>
-        </w:rPr>
-      </w:pPr>
-    </w:p>
-    <w:p>
-      <w:pPr>
-        <w:rPr>
-          <w:rFonts w:ascii="Times New Roman" w:hAnsi="Times New Roman" w:cs="Times New Roman"/>
-          <w:sz w:val="24"/>
-          <w:szCs w:val="24"/>
-        </w:rPr>
-      </w:pPr>
-      <w:r>
-        <w:rPr>
-          <w:rFonts w:ascii="Times New Roman" w:hAnsi="Times New Roman" w:cs="Times New Roman"/>
-          <w:sz w:val="24"/>
-          <w:szCs w:val="24"/>
-        </w:rPr>
-        <w:t>Takım Adı</w:t>
-      </w:r>
-    </w:p>
-    <w:p>
-      <w:pPr>
-        <w:rPr>
-          <w:rFonts w:ascii="Times New Roman" w:hAnsi="Times New Roman" w:cs="Times New Roman"/>
-          <w:color w:val="D9E2F3" w:themeColor="accent1" w:themeTint="33"/>
-          <w:sz w:val="24"/>
-          <w:szCs w:val="24"/>
-        </w:rPr>
-      </w:pPr>
-      <w:r>
-        <w:rPr>
-          <w:rFonts w:ascii="Times New Roman" w:hAnsi="Times New Roman" w:cs="Times New Roman"/>
-          <w:color w:val="D9E2F3" w:themeColor="accent1" w:themeTint="33"/>
-          <w:sz w:val="24"/>
-          <w:szCs w:val="24"/>
-        </w:rPr>
-        <w:t>_______</w:t>
-      </w:r>
-      <w:r>
-        <w:rPr>
-          <w:rFonts w:ascii="Times New Roman" w:hAnsi="Times New Roman" w:cs="Times New Roman"/>
-          <w:color w:val="D9E2F3" w:themeColor="accent1" w:themeTint="33"/>
-          <w:sz w:val="24"/>
-          <w:szCs w:val="24"/>
-        </w:rPr>
-        <w:t>_____</w:t>
-      </w:r>
-    </w:p>
-    <w:p>
-      <w:pPr>
-        <w:jc w:val="center"/>
-      </w:pPr>
+          <w:sz w:val="24"/>
+          <w:szCs w:val="24"/>
+        </w:rPr>
+      </w:pPr>
+    </w:p>
+    <w:p>
+      <w:pPr>
+        <w:rPr>
+          <w:rFonts w:ascii="Times New Roman" w:hAnsi="Times New Roman" w:cs="Times New Roman"/>
+          <w:sz w:val="24"/>
+          <w:szCs w:val="24"/>
+        </w:rPr>
+      </w:pPr>
+      <w:r>
+        <w:rPr>
+          <w:rFonts w:ascii="Times New Roman" w:hAnsi="Times New Roman" w:cs="Times New Roman"/>
+          <w:sz w:val="24"/>
+          <w:szCs w:val="24"/>
+        </w:rPr>
+        <w:t>Takım Üyeleri</w:t>
+      </w:r>
     </w:p>
     <w:tbl>
       <w:tblPr>
         <w:tblStyle w:val="TabloKlavuzu"/>
-        <w:tblW w:w="9895" w:type="dxa"/>
+        <w:tblpPr w:leftFromText="141" w:rightFromText="141" w:vertAnchor="text" w:horzAnchor="margin" w:tblpXSpec="center" w:tblpY="230"/>
+        <w:tblW w:w="11057" w:type="dxa"/>
         <w:shd w:val="clear" w:color="auto" w:fill="FFFFFF" w:themeFill="background1"/>
+        <w:tblLayout w:type="fixed"/>
         <w:tblLook w:val="04A0" w:firstRow="1" w:lastRow="0" w:firstColumn="1" w:lastColumn="0" w:noHBand="0" w:noVBand="1"/>
       </w:tblPr>
       <w:tblGrid>
-        <w:gridCol w:w="3558"/>
+        <w:gridCol w:w="2843"/>
+        <w:gridCol w:w="1470"/>
         <w:gridCol w:w="3416"/>
-        <w:gridCol w:w="2921"/>
+        <w:gridCol w:w="3328"/>
       </w:tblGrid>
+      <w:tr>
+        <w:trPr>
+          <w:trHeight w:val="841"/>
+        </w:trPr>
+        <w:tc>
+          <w:tcPr>
+            <w:tcW w:w="2843" w:type="dxa"/>
+            <w:shd w:val="clear" w:color="auto" w:fill="FFFFFF" w:themeFill="background1"/>
+            <w:vAlign w:val="center"/>
+          </w:tcPr>
+          <w:p>
+            <w:pPr>
+              <w:jc w:val="center"/>
+              <w:rPr>
+                <w:rFonts w:ascii="Times New Roman" w:hAnsi="Times New Roman" w:cs="Times New Roman"/>
+                <w:b/>
+                <w:bCs/>
+                <w:sz w:val="24"/>
+                <w:szCs w:val="24"/>
+              </w:rPr>
+            </w:pPr>
+            <w:r>
+              <w:rPr>
+                <w:rFonts w:ascii="Times New Roman" w:hAnsi="Times New Roman" w:cs="Times New Roman"/>
+                <w:b/>
+                <w:bCs/>
+                <w:sz w:val="24"/>
+                <w:szCs w:val="24"/>
+              </w:rPr>
+              <w:t>Adı / Soyadı</w:t>
+            </w:r>
+          </w:p>
+        </w:tc>
+        <w:tc>
+          <w:tcPr>
+            <w:tcW w:w="1470" w:type="dxa"/>
+            <w:shd w:val="clear" w:color="auto" w:fill="FFFFFF" w:themeFill="background1"/>
+            <w:vAlign w:val="center"/>
+          </w:tcPr>
+          <w:p>
+            <w:pPr>
+              <w:jc w:val="center"/>
+              <w:rPr>
+                <w:rFonts w:ascii="Times New Roman" w:hAnsi="Times New Roman" w:cs="Times New Roman"/>
+                <w:b/>
+                <w:bCs/>
+                <w:sz w:val="24"/>
+                <w:szCs w:val="24"/>
+              </w:rPr>
+            </w:pPr>
+            <w:r>
+              <w:rPr>
+                <w:rFonts w:ascii="Times New Roman" w:hAnsi="Times New Roman" w:cs="Times New Roman"/>
+                <w:b/>
+                <w:bCs/>
+                <w:sz w:val="24"/>
+                <w:szCs w:val="24"/>
+              </w:rPr>
+              <w:t>Öğrenci No</w:t>
+            </w:r>
+          </w:p>
+        </w:tc>
+        <w:tc>
+          <w:tcPr>
+            <w:tcW w:w="3416" w:type="dxa"/>
+            <w:shd w:val="clear" w:color="auto" w:fill="FFFFFF" w:themeFill="background1"/>
+            <w:vAlign w:val="center"/>
+          </w:tcPr>
+          <w:p>
+            <w:pPr>
+              <w:jc w:val="center"/>
+              <w:rPr>
+                <w:rFonts w:ascii="Times New Roman" w:hAnsi="Times New Roman" w:cs="Times New Roman"/>
+                <w:b/>
+                <w:bCs/>
+                <w:sz w:val="24"/>
+                <w:szCs w:val="24"/>
+              </w:rPr>
+            </w:pPr>
+            <w:r>
+              <w:rPr>
+                <w:rFonts w:ascii="Times New Roman" w:hAnsi="Times New Roman" w:cs="Times New Roman"/>
+                <w:b/>
+                <w:bCs/>
+                <w:sz w:val="24"/>
+                <w:szCs w:val="24"/>
+              </w:rPr>
+              <w:t xml:space="preserve">Github </w:t>
+            </w:r>
+            <w:r>
+              <w:rPr>
+                <w:rFonts w:ascii="Times New Roman" w:hAnsi="Times New Roman" w:cs="Times New Roman"/>
+                <w:b/>
+                <w:bCs/>
+                <w:sz w:val="24"/>
+                <w:szCs w:val="24"/>
+              </w:rPr>
+              <w:t>Profil</w:t>
+            </w:r>
+          </w:p>
+        </w:tc>
+        <w:tc>
+          <w:tcPr>
+            <w:tcW w:w="3328" w:type="dxa"/>
+            <w:shd w:val="clear" w:color="auto" w:fill="FFFFFF" w:themeFill="background1"/>
+            <w:vAlign w:val="center"/>
+          </w:tcPr>
+          <w:p>
+            <w:pPr>
+              <w:jc w:val="center"/>
+              <w:rPr>
+                <w:b/>
+                <w:bCs/>
+              </w:rPr>
+            </w:pPr>
+            <w:r>
+              <w:rPr>
+                <w:b/>
+                <w:bCs/>
+              </w:rPr>
+              <w:t xml:space="preserve">Linkedin </w:t>
+            </w:r>
+            <w:r>
+              <w:rPr>
+                <w:b/>
+                <w:bCs/>
+              </w:rPr>
+              <w:t>Profil</w:t>
+            </w:r>
+          </w:p>
+        </w:tc>
+      </w:tr>
       <w:tr>
         <w:trPr>
           <w:trHeight w:val="503"/>
         </w:trPr>
         <w:tc>
           <w:tcPr>
-            <w:tcW w:w="3558" w:type="dxa"/>
+            <w:tcW w:w="2843" w:type="dxa"/>
             <w:shd w:val="clear" w:color="auto" w:fill="FFFFFF" w:themeFill="background1"/>
+            <w:vAlign w:val="center"/>
           </w:tcPr>
           <w:p>
             <w:pPr>
               <w:jc w:val="center"/>
               <w:rPr>
                 <w:rFonts w:ascii="Times New Roman" w:hAnsi="Times New Roman" w:cs="Times New Roman"/>
-                <w:b/>
-                <w:bCs/>
-                <w:sz w:val="24"/>
-                <w:szCs w:val="24"/>
-              </w:rPr>
-            </w:pPr>
-          </w:p>
-          <w:p>
-            <w:pPr>
-              <w:jc w:val="center"/>
-              <w:rPr>
-                <w:rFonts w:ascii="Times New Roman" w:hAnsi="Times New Roman" w:cs="Times New Roman"/>
-                <w:b/>
-                <w:bCs/>
+                <w:sz w:val="24"/>
+                <w:szCs w:val="24"/>
+              </w:rPr>
+            </w:pPr>
+          </w:p>
+          <w:p>
+            <w:pPr>
+              <w:jc w:val="center"/>
+              <w:rPr>
+                <w:rFonts w:ascii="Times New Roman" w:hAnsi="Times New Roman" w:cs="Times New Roman"/>
                 <w:sz w:val="24"/>
                 <w:szCs w:val="24"/>
               </w:rPr>
@@ -260,8 +358,6 @@
             <w:r>
               <w:rPr>
                 <w:rFonts w:ascii="Times New Roman" w:hAnsi="Times New Roman" w:cs="Times New Roman"/>
-                <w:b/>
-                <w:bCs/>
                 <w:sz w:val="24"/>
                 <w:szCs w:val="24"/>
               </w:rPr>
@@ -273,249 +369,52 @@
               <w:jc w:val="center"/>
               <w:rPr>
                 <w:rFonts w:ascii="Times New Roman" w:hAnsi="Times New Roman" w:cs="Times New Roman"/>
-                <w:b/>
-                <w:bCs/>
-                <w:sz w:val="24"/>
-                <w:szCs w:val="24"/>
-              </w:rPr>
-            </w:pPr>
+                <w:sz w:val="24"/>
+                <w:szCs w:val="24"/>
+              </w:rPr>
+            </w:pPr>
+          </w:p>
+        </w:tc>
+        <w:tc>
+          <w:tcPr>
+            <w:tcW w:w="1470" w:type="dxa"/>
+            <w:shd w:val="clear" w:color="auto" w:fill="FFFFFF" w:themeFill="background1"/>
+            <w:vAlign w:val="center"/>
+          </w:tcPr>
+          <w:p>
+            <w:pPr>
+              <w:jc w:val="center"/>
+              <w:rPr>
+                <w:rFonts w:ascii="Times New Roman" w:hAnsi="Times New Roman" w:cs="Times New Roman"/>
+                <w:sz w:val="24"/>
+                <w:szCs w:val="24"/>
+              </w:rPr>
+            </w:pPr>
+          </w:p>
+          <w:p>
+            <w:pPr>
+              <w:jc w:val="center"/>
+              <w:rPr>
+                <w:rFonts w:ascii="Times New Roman" w:hAnsi="Times New Roman" w:cs="Times New Roman"/>
+                <w:sz w:val="24"/>
+                <w:szCs w:val="24"/>
+              </w:rPr>
+            </w:pPr>
+            <w:r>
+              <w:rPr>
+                <w:rFonts w:ascii="Times New Roman" w:hAnsi="Times New Roman" w:cs="Times New Roman"/>
+                <w:sz w:val="24"/>
+                <w:szCs w:val="24"/>
+              </w:rPr>
+              <w:t>G181210097</w:t>
+            </w:r>
           </w:p>
         </w:tc>
         <w:tc>
           <w:tcPr>
             <w:tcW w:w="3416" w:type="dxa"/>
             <w:shd w:val="clear" w:color="auto" w:fill="FFFFFF" w:themeFill="background1"/>
-          </w:tcPr>
-          <w:p>
-            <w:pPr>
-              <w:jc w:val="center"/>
-              <w:rPr>
-                <w:rFonts w:ascii="Times New Roman" w:hAnsi="Times New Roman" w:cs="Times New Roman"/>
-                <w:b/>
-                <w:bCs/>
-                <w:sz w:val="24"/>
-                <w:szCs w:val="24"/>
-              </w:rPr>
-            </w:pPr>
-          </w:p>
-          <w:p>
-            <w:pPr>
-              <w:jc w:val="center"/>
-              <w:rPr>
-                <w:rFonts w:ascii="Times New Roman" w:hAnsi="Times New Roman" w:cs="Times New Roman"/>
-                <w:b/>
-                <w:bCs/>
-                <w:sz w:val="24"/>
-                <w:szCs w:val="24"/>
-              </w:rPr>
-            </w:pPr>
-            <w:r>
-              <w:rPr>
-                <w:rFonts w:ascii="Times New Roman" w:hAnsi="Times New Roman" w:cs="Times New Roman"/>
-                <w:b/>
-                <w:bCs/>
-                <w:sz w:val="24"/>
-                <w:szCs w:val="24"/>
-              </w:rPr>
-              <w:t>Taha Muhammet Sağlam</w:t>
-            </w:r>
-          </w:p>
-        </w:tc>
-        <w:tc>
-          <w:tcPr>
-            <w:tcW w:w="2921" w:type="dxa"/>
-            <w:shd w:val="clear" w:color="auto" w:fill="FFFFFF" w:themeFill="background1"/>
-          </w:tcPr>
-          <w:p>
-            <w:pPr>
-              <w:jc w:val="center"/>
-              <w:rPr>
-                <w:rFonts w:ascii="Times New Roman" w:hAnsi="Times New Roman" w:cs="Times New Roman"/>
-                <w:b/>
-                <w:bCs/>
-                <w:sz w:val="24"/>
-                <w:szCs w:val="24"/>
-              </w:rPr>
-            </w:pPr>
-          </w:p>
-          <w:p>
-            <w:pPr>
-              <w:jc w:val="center"/>
-              <w:rPr>
-                <w:rFonts w:ascii="Times New Roman" w:hAnsi="Times New Roman" w:cs="Times New Roman"/>
-                <w:b/>
-                <w:bCs/>
-                <w:sz w:val="24"/>
-                <w:szCs w:val="24"/>
-              </w:rPr>
-            </w:pPr>
-            <w:r>
-              <w:rPr>
-                <w:rFonts w:ascii="Times New Roman" w:hAnsi="Times New Roman" w:cs="Times New Roman"/>
-                <w:b/>
-                <w:bCs/>
-                <w:sz w:val="24"/>
-                <w:szCs w:val="24"/>
-              </w:rPr>
-              <w:t>Hasan Kızıl</w:t>
-            </w:r>
-          </w:p>
-        </w:tc>
-      </w:tr>
-      <w:tr>
-        <w:trPr>
-          <w:trHeight w:val="798"/>
-        </w:trPr>
-        <w:tc>
-          <w:tcPr>
-            <w:tcW w:w="3558" w:type="dxa"/>
-            <w:shd w:val="clear" w:color="auto" w:fill="FFFFFF" w:themeFill="background1"/>
-          </w:tcPr>
-          <w:p>
-            <w:pPr>
-              <w:jc w:val="center"/>
-              <w:rPr>
-                <w:rFonts w:ascii="Times New Roman" w:hAnsi="Times New Roman" w:cs="Times New Roman"/>
-                <w:b/>
-                <w:bCs/>
-                <w:sz w:val="24"/>
-                <w:szCs w:val="24"/>
-              </w:rPr>
-            </w:pPr>
-          </w:p>
-          <w:p>
-            <w:pPr>
-              <w:jc w:val="center"/>
-              <w:rPr>
-                <w:rFonts w:ascii="Times New Roman" w:hAnsi="Times New Roman" w:cs="Times New Roman"/>
-                <w:b/>
-                <w:bCs/>
-                <w:sz w:val="24"/>
-                <w:szCs w:val="24"/>
-              </w:rPr>
-            </w:pPr>
-            <w:r>
-              <w:rPr>
-                <w:rFonts w:ascii="Times New Roman" w:hAnsi="Times New Roman" w:cs="Times New Roman"/>
-                <w:b/>
-                <w:bCs/>
-                <w:sz w:val="24"/>
-                <w:szCs w:val="24"/>
-              </w:rPr>
-              <w:t>G181210097</w:t>
-            </w:r>
-          </w:p>
-        </w:tc>
-        <w:tc>
-          <w:tcPr>
-            <w:tcW w:w="3416" w:type="dxa"/>
-            <w:shd w:val="clear" w:color="auto" w:fill="FFFFFF" w:themeFill="background1"/>
-          </w:tcPr>
-          <w:p>
-            <w:pPr>
-              <w:jc w:val="center"/>
-              <w:rPr>
-                <w:rFonts w:ascii="Times New Roman" w:hAnsi="Times New Roman" w:cs="Times New Roman"/>
-                <w:b/>
-                <w:bCs/>
-                <w:sz w:val="24"/>
-                <w:szCs w:val="24"/>
-              </w:rPr>
-            </w:pPr>
-          </w:p>
-          <w:p>
-            <w:pPr>
-              <w:jc w:val="center"/>
-              <w:rPr>
-                <w:rFonts w:ascii="Times New Roman" w:hAnsi="Times New Roman" w:cs="Times New Roman"/>
-                <w:b/>
-                <w:bCs/>
-                <w:sz w:val="24"/>
-                <w:szCs w:val="24"/>
-              </w:rPr>
-            </w:pPr>
-            <w:r>
-              <w:rPr>
-                <w:rFonts w:ascii="Times New Roman" w:hAnsi="Times New Roman" w:cs="Times New Roman"/>
-                <w:b/>
-                <w:bCs/>
-                <w:sz w:val="24"/>
-                <w:szCs w:val="24"/>
-              </w:rPr>
-              <w:t>G181210000</w:t>
-            </w:r>
-          </w:p>
-          <w:p>
-            <w:pPr>
-              <w:rPr>
-                <w:rFonts w:ascii="Times New Roman" w:hAnsi="Times New Roman" w:cs="Times New Roman"/>
-                <w:b/>
-                <w:bCs/>
-                <w:sz w:val="24"/>
-                <w:szCs w:val="24"/>
-              </w:rPr>
-            </w:pPr>
-          </w:p>
-        </w:tc>
-        <w:tc>
-          <w:tcPr>
-            <w:tcW w:w="2921" w:type="dxa"/>
-            <w:shd w:val="clear" w:color="auto" w:fill="FFFFFF" w:themeFill="background1"/>
-          </w:tcPr>
-          <w:p>
-            <w:pPr>
-              <w:jc w:val="center"/>
-              <w:rPr>
-                <w:rFonts w:ascii="Times New Roman" w:hAnsi="Times New Roman" w:cs="Times New Roman"/>
-                <w:b/>
-                <w:bCs/>
-                <w:sz w:val="24"/>
-                <w:szCs w:val="24"/>
-              </w:rPr>
-            </w:pPr>
-          </w:p>
-          <w:p>
-            <w:pPr>
-              <w:jc w:val="center"/>
-              <w:rPr>
-                <w:rFonts w:ascii="Times New Roman" w:hAnsi="Times New Roman" w:cs="Times New Roman"/>
-                <w:b/>
-                <w:bCs/>
-                <w:sz w:val="24"/>
-                <w:szCs w:val="24"/>
-              </w:rPr>
-            </w:pPr>
-            <w:r>
-              <w:rPr>
-                <w:rFonts w:ascii="Times New Roman" w:hAnsi="Times New Roman" w:cs="Times New Roman"/>
-                <w:b/>
-                <w:bCs/>
-                <w:sz w:val="24"/>
-                <w:szCs w:val="24"/>
-              </w:rPr>
-              <w:t>G10</w:t>
-            </w:r>
-            <w:r>
-              <w:rPr>
-                <w:rFonts w:ascii="Times New Roman" w:hAnsi="Times New Roman" w:cs="Times New Roman"/>
-                <w:b/>
-                <w:bCs/>
-                <w:sz w:val="24"/>
-                <w:szCs w:val="24"/>
-              </w:rPr>
-              <w:t>1010010</w:t>
-            </w:r>
-          </w:p>
-        </w:tc>
-      </w:tr>
-      <w:tr>
-        <w:trPr>
-          <w:trHeight w:val="605"/>
-        </w:trPr>
-        <w:tc>
-          <w:tcPr>
-            <w:tcW w:w="3558" w:type="dxa"/>
-            <w:shd w:val="clear" w:color="auto" w:fill="FFFFFF" w:themeFill="background1"/>
+            <w:vAlign w:val="center"/>
           </w:tcPr>
           <w:p>
             <w:pPr>
@@ -550,6 +449,138 @@
           </w:p>
           <w:p>
             <w:pPr>
+              <w:jc w:val="center"/>
+              <w:rPr>
+                <w:rFonts w:ascii="Times New Roman" w:hAnsi="Times New Roman" w:cs="Times New Roman"/>
+                <w:sz w:val="24"/>
+                <w:szCs w:val="24"/>
+              </w:rPr>
+            </w:pPr>
+          </w:p>
+        </w:tc>
+        <w:tc>
+          <w:tcPr>
+            <w:tcW w:w="3328" w:type="dxa"/>
+            <w:shd w:val="clear" w:color="auto" w:fill="FFFFFF" w:themeFill="background1"/>
+            <w:vAlign w:val="center"/>
+          </w:tcPr>
+          <w:p>
+            <w:pPr>
+              <w:jc w:val="center"/>
+            </w:pPr>
+          </w:p>
+          <w:p>
+            <w:pPr>
+              <w:jc w:val="center"/>
+              <w:rPr>
+                <w:rFonts w:ascii="Times New Roman" w:hAnsi="Times New Roman" w:cs="Times New Roman"/>
+                <w:color w:val="0563C1" w:themeColor="hyperlink"/>
+                <w:sz w:val="24"/>
+                <w:szCs w:val="24"/>
+                <w:u w:val="single"/>
+              </w:rPr>
+            </w:pPr>
+            <w:hyperlink r:id="rId9" w:history="1">
+              <w:r>
+                <w:rPr>
+                  <w:rStyle w:val="Kpr"/>
+                  <w:rFonts w:ascii="Times New Roman" w:hAnsi="Times New Roman" w:cs="Times New Roman"/>
+                  <w:sz w:val="24"/>
+                  <w:szCs w:val="24"/>
+                </w:rPr>
+                <w:t>www.linkedin.com</w:t>
+              </w:r>
+            </w:hyperlink>
+          </w:p>
+        </w:tc>
+      </w:tr>
+      <w:tr>
+        <w:trPr>
+          <w:trHeight w:val="798"/>
+        </w:trPr>
+        <w:tc>
+          <w:tcPr>
+            <w:tcW w:w="2843" w:type="dxa"/>
+            <w:shd w:val="clear" w:color="auto" w:fill="FFFFFF" w:themeFill="background1"/>
+            <w:vAlign w:val="center"/>
+          </w:tcPr>
+          <w:p>
+            <w:pPr>
+              <w:jc w:val="center"/>
+              <w:rPr>
+                <w:rFonts w:ascii="Times New Roman" w:hAnsi="Times New Roman" w:cs="Times New Roman"/>
+                <w:sz w:val="24"/>
+                <w:szCs w:val="24"/>
+              </w:rPr>
+            </w:pPr>
+          </w:p>
+          <w:p>
+            <w:pPr>
+              <w:jc w:val="center"/>
+              <w:rPr>
+                <w:rStyle w:val="Kpr"/>
+                <w:rFonts w:ascii="Times New Roman" w:hAnsi="Times New Roman" w:cs="Times New Roman"/>
+                <w:sz w:val="24"/>
+                <w:szCs w:val="24"/>
+              </w:rPr>
+            </w:pPr>
+            <w:r>
+              <w:rPr>
+                <w:rFonts w:ascii="Times New Roman" w:hAnsi="Times New Roman" w:cs="Times New Roman"/>
+                <w:sz w:val="24"/>
+                <w:szCs w:val="24"/>
+              </w:rPr>
+              <w:t>Taha Muhammet Sağlam</w:t>
+            </w:r>
+          </w:p>
+          <w:p>
+            <w:pPr>
+              <w:jc w:val="center"/>
+              <w:rPr>
+                <w:rFonts w:ascii="Times New Roman" w:hAnsi="Times New Roman" w:cs="Times New Roman"/>
+                <w:sz w:val="24"/>
+                <w:szCs w:val="24"/>
+              </w:rPr>
+            </w:pPr>
+          </w:p>
+        </w:tc>
+        <w:tc>
+          <w:tcPr>
+            <w:tcW w:w="1470" w:type="dxa"/>
+            <w:shd w:val="clear" w:color="auto" w:fill="FFFFFF" w:themeFill="background1"/>
+            <w:vAlign w:val="center"/>
+          </w:tcPr>
+          <w:p>
+            <w:pPr>
+              <w:jc w:val="center"/>
+              <w:rPr>
+                <w:rFonts w:ascii="Times New Roman" w:hAnsi="Times New Roman" w:cs="Times New Roman"/>
+                <w:sz w:val="24"/>
+                <w:szCs w:val="24"/>
+              </w:rPr>
+            </w:pPr>
+          </w:p>
+          <w:p>
+            <w:pPr>
+              <w:jc w:val="center"/>
+              <w:rPr>
+                <w:rFonts w:ascii="Times New Roman" w:hAnsi="Times New Roman" w:cs="Times New Roman"/>
+                <w:sz w:val="24"/>
+                <w:szCs w:val="24"/>
+              </w:rPr>
+            </w:pPr>
+            <w:r>
+              <w:rPr>
+                <w:rFonts w:ascii="Times New Roman" w:hAnsi="Times New Roman" w:cs="Times New Roman"/>
+                <w:sz w:val="24"/>
+                <w:szCs w:val="24"/>
+              </w:rPr>
+              <w:t>G181210000</w:t>
+            </w:r>
+          </w:p>
+          <w:p>
+            <w:pPr>
+              <w:jc w:val="center"/>
               <w:rPr>
                 <w:rFonts w:ascii="Times New Roman" w:hAnsi="Times New Roman" w:cs="Times New Roman"/>
                 <w:sz w:val="24"/>
@@ -562,6 +593,7 @@
           <w:tcPr>
             <w:tcW w:w="3416" w:type="dxa"/>
             <w:shd w:val="clear" w:color="auto" w:fill="FFFFFF" w:themeFill="background1"/>
+            <w:vAlign w:val="center"/>
           </w:tcPr>
           <w:p>
             <w:pPr>
@@ -582,7 +614,7 @@
                 <w:szCs w:val="24"/>
               </w:rPr>
             </w:pPr>
-            <w:hyperlink r:id="rId9" w:history="1">
+            <w:hyperlink r:id="rId10" w:history="1">
               <w:r>
                 <w:rPr>
                   <w:rStyle w:val="Kpr"/>
@@ -607,79 +639,19 @@
         </w:tc>
         <w:tc>
           <w:tcPr>
-            <w:tcW w:w="2921" w:type="dxa"/>
+            <w:tcW w:w="3328" w:type="dxa"/>
             <w:shd w:val="clear" w:color="auto" w:fill="FFFFFF" w:themeFill="background1"/>
+            <w:vAlign w:val="center"/>
           </w:tcPr>
           <w:p>
             <w:pPr>
               <w:jc w:val="center"/>
               <w:rPr>
                 <w:rFonts w:ascii="Times New Roman" w:hAnsi="Times New Roman" w:cs="Times New Roman"/>
-                <w:sz w:val="24"/>
-                <w:szCs w:val="24"/>
-              </w:rPr>
-            </w:pPr>
-          </w:p>
-          <w:p>
-            <w:pPr>
-              <w:jc w:val="center"/>
-              <w:rPr>
-                <w:rFonts w:ascii="Times New Roman" w:hAnsi="Times New Roman" w:cs="Times New Roman"/>
-                <w:sz w:val="24"/>
-                <w:szCs w:val="24"/>
-              </w:rPr>
-            </w:pPr>
-            <w:hyperlink r:id="rId10" w:history="1">
-              <w:r>
-                <w:rPr>
-                  <w:rStyle w:val="Kpr"/>
-                  <w:rFonts w:ascii="Times New Roman" w:hAnsi="Times New Roman" w:cs="Times New Roman"/>
-                  <w:sz w:val="24"/>
-                  <w:szCs w:val="24"/>
-                </w:rPr>
-                <w:t>www.github.com/hasankzl</w:t>
-              </w:r>
-            </w:hyperlink>
-          </w:p>
-          <w:p>
-            <w:pPr>
-              <w:jc w:val="center"/>
-              <w:rPr>
-                <w:rFonts w:ascii="Times New Roman" w:hAnsi="Times New Roman" w:cs="Times New Roman"/>
-                <w:sz w:val="24"/>
-                <w:szCs w:val="24"/>
-              </w:rPr>
-            </w:pPr>
-          </w:p>
-        </w:tc>
-      </w:tr>
-      <w:tr>
-        <w:trPr>
-          <w:trHeight w:val="764"/>
-        </w:trPr>
-        <w:tc>
-          <w:tcPr>
-            <w:tcW w:w="3558" w:type="dxa"/>
-            <w:shd w:val="clear" w:color="auto" w:fill="FFFFFF" w:themeFill="background1"/>
-          </w:tcPr>
-          <w:p>
-            <w:pPr>
-              <w:jc w:val="center"/>
-              <w:rPr>
-                <w:rFonts w:ascii="Times New Roman" w:hAnsi="Times New Roman" w:cs="Times New Roman"/>
-                <w:sz w:val="24"/>
-                <w:szCs w:val="24"/>
-              </w:rPr>
-            </w:pPr>
-          </w:p>
-          <w:p>
-            <w:pPr>
-              <w:jc w:val="center"/>
-              <w:rPr>
-                <w:rStyle w:val="Kpr"/>
-                <w:rFonts w:ascii="Times New Roman" w:hAnsi="Times New Roman" w:cs="Times New Roman"/>
-                <w:sz w:val="24"/>
-                <w:szCs w:val="24"/>
+                <w:color w:val="0563C1" w:themeColor="hyperlink"/>
+                <w:sz w:val="24"/>
+                <w:szCs w:val="24"/>
+                <w:u w:val="single"/>
               </w:rPr>
             </w:pPr>
             <w:hyperlink r:id="rId11" w:history="1">
@@ -694,20 +666,97 @@
               </w:r>
             </w:hyperlink>
           </w:p>
-          <w:p>
-            <w:pPr>
-              <w:rPr>
-                <w:rFonts w:ascii="Times New Roman" w:hAnsi="Times New Roman" w:cs="Times New Roman"/>
-                <w:sz w:val="24"/>
-                <w:szCs w:val="24"/>
-              </w:rPr>
-            </w:pPr>
+        </w:tc>
+      </w:tr>
+      <w:tr>
+        <w:trPr>
+          <w:trHeight w:val="605"/>
+        </w:trPr>
+        <w:tc>
+          <w:tcPr>
+            <w:tcW w:w="2843" w:type="dxa"/>
+            <w:shd w:val="clear" w:color="auto" w:fill="FFFFFF" w:themeFill="background1"/>
+            <w:vAlign w:val="center"/>
+          </w:tcPr>
+          <w:p>
+            <w:pPr>
+              <w:jc w:val="center"/>
+              <w:rPr>
+                <w:rFonts w:ascii="Times New Roman" w:hAnsi="Times New Roman" w:cs="Times New Roman"/>
+                <w:sz w:val="24"/>
+                <w:szCs w:val="24"/>
+              </w:rPr>
+            </w:pPr>
+          </w:p>
+          <w:p>
+            <w:pPr>
+              <w:jc w:val="center"/>
+              <w:rPr>
+                <w:rFonts w:ascii="Times New Roman" w:hAnsi="Times New Roman" w:cs="Times New Roman"/>
+                <w:sz w:val="24"/>
+                <w:szCs w:val="24"/>
+              </w:rPr>
+            </w:pPr>
+            <w:r>
+              <w:rPr>
+                <w:rFonts w:ascii="Times New Roman" w:hAnsi="Times New Roman" w:cs="Times New Roman"/>
+                <w:sz w:val="24"/>
+                <w:szCs w:val="24"/>
+              </w:rPr>
+              <w:t>Mustafa Hasan Kuzulu</w:t>
+            </w:r>
+          </w:p>
+          <w:p>
+            <w:pPr>
+              <w:jc w:val="center"/>
+              <w:rPr>
+                <w:rFonts w:ascii="Times New Roman" w:hAnsi="Times New Roman" w:cs="Times New Roman"/>
+                <w:sz w:val="24"/>
+                <w:szCs w:val="24"/>
+              </w:rPr>
+            </w:pPr>
+          </w:p>
+        </w:tc>
+        <w:tc>
+          <w:tcPr>
+            <w:tcW w:w="1470" w:type="dxa"/>
+            <w:shd w:val="clear" w:color="auto" w:fill="FFFFFF" w:themeFill="background1"/>
+            <w:vAlign w:val="center"/>
+          </w:tcPr>
+          <w:p>
+            <w:pPr>
+              <w:jc w:val="center"/>
+              <w:rPr>
+                <w:rFonts w:ascii="Times New Roman" w:hAnsi="Times New Roman" w:cs="Times New Roman"/>
+                <w:sz w:val="24"/>
+                <w:szCs w:val="24"/>
+              </w:rPr>
+            </w:pPr>
+          </w:p>
+          <w:p>
+            <w:pPr>
+              <w:jc w:val="center"/>
+              <w:rPr>
+                <w:rFonts w:ascii="Times New Roman" w:hAnsi="Times New Roman" w:cs="Times New Roman"/>
+                <w:sz w:val="24"/>
+                <w:szCs w:val="24"/>
+              </w:rPr>
+            </w:pPr>
+            <w:r>
+              <w:rPr>
+                <w:rFonts w:ascii="Times New Roman" w:hAnsi="Times New Roman" w:cs="Times New Roman"/>
+                <w:sz w:val="24"/>
+                <w:szCs w:val="24"/>
+              </w:rPr>
+              <w:t>G181210030</w:t>
+            </w:r>
           </w:p>
         </w:tc>
         <w:tc>
           <w:tcPr>
             <w:tcW w:w="3416" w:type="dxa"/>
             <w:shd w:val="clear" w:color="auto" w:fill="FFFFFF" w:themeFill="background1"/>
+            <w:vAlign w:val="center"/>
           </w:tcPr>
           <w:p>
             <w:pPr>
@@ -736,29 +785,29 @@
                   <w:sz w:val="24"/>
                   <w:szCs w:val="24"/>
                 </w:rPr>
-                <w:t>www.linkedin.com</w:t>
+                <w:t>www.github.com/hasankzl</w:t>
               </w:r>
             </w:hyperlink>
+          </w:p>
+          <w:p>
+            <w:pPr>
+              <w:jc w:val="center"/>
+              <w:rPr>
+                <w:rFonts w:ascii="Times New Roman" w:hAnsi="Times New Roman" w:cs="Times New Roman"/>
+                <w:sz w:val="24"/>
+                <w:szCs w:val="24"/>
+              </w:rPr>
+            </w:pPr>
           </w:p>
         </w:tc>
         <w:tc>
           <w:tcPr>
-            <w:tcW w:w="2921" w:type="dxa"/>
+            <w:tcW w:w="3328" w:type="dxa"/>
             <w:shd w:val="clear" w:color="auto" w:fill="FFFFFF" w:themeFill="background1"/>
+            <w:vAlign w:val="center"/>
           </w:tcPr>
           <w:p>
             <w:pPr>
-              <w:jc w:val="center"/>
-              <w:rPr>
-                <w:rFonts w:ascii="Times New Roman" w:hAnsi="Times New Roman" w:cs="Times New Roman"/>
-                <w:sz w:val="24"/>
-                <w:szCs w:val="24"/>
-              </w:rPr>
-            </w:pPr>
-          </w:p>
-          <w:p>
-            <w:pPr>
-              <w:jc w:val="center"/>
               <w:rPr>
                 <w:rFonts w:ascii="Times New Roman" w:hAnsi="Times New Roman" w:cs="Times New Roman"/>
                 <w:sz w:val="24"/>
@@ -773,9 +822,116 @@
                   <w:sz w:val="24"/>
                   <w:szCs w:val="24"/>
                 </w:rPr>
-                <w:t>www.linkedin.com</w:t>
+                <w:t>www.linkedin.com/in/</w:t>
+              </w:r>
+              <w:r>
+                <w:rPr>
+                  <w:rStyle w:val="Kpr"/>
+                  <w:rFonts w:ascii="Times New Roman" w:hAnsi="Times New Roman" w:cs="Times New Roman"/>
+                  <w:sz w:val="24"/>
+                  <w:szCs w:val="24"/>
+                </w:rPr>
+                <w:t>h</w:t>
+              </w:r>
+              <w:r>
+                <w:rPr>
+                  <w:rStyle w:val="Kpr"/>
+                  <w:rFonts w:ascii="Times New Roman" w:hAnsi="Times New Roman" w:cs="Times New Roman"/>
+                  <w:sz w:val="24"/>
+                  <w:szCs w:val="24"/>
+                </w:rPr>
+                <w:t>asankzl/</w:t>
               </w:r>
             </w:hyperlink>
+          </w:p>
+        </w:tc>
+      </w:tr>
+      <w:tr>
+        <w:trPr>
+          <w:trHeight w:val="764"/>
+        </w:trPr>
+        <w:tc>
+          <w:tcPr>
+            <w:tcW w:w="2843" w:type="dxa"/>
+            <w:shd w:val="clear" w:color="auto" w:fill="FFFFFF" w:themeFill="background1"/>
+          </w:tcPr>
+          <w:p>
+            <w:pPr>
+              <w:jc w:val="center"/>
+              <w:rPr>
+                <w:rFonts w:ascii="Times New Roman" w:hAnsi="Times New Roman" w:cs="Times New Roman"/>
+                <w:sz w:val="24"/>
+                <w:szCs w:val="24"/>
+              </w:rPr>
+            </w:pPr>
+          </w:p>
+        </w:tc>
+        <w:tc>
+          <w:tcPr>
+            <w:tcW w:w="1470" w:type="dxa"/>
+            <w:shd w:val="clear" w:color="auto" w:fill="FFFFFF" w:themeFill="background1"/>
+          </w:tcPr>
+          <w:p>
+            <w:pPr>
+              <w:jc w:val="center"/>
+              <w:rPr>
+                <w:rFonts w:ascii="Times New Roman" w:hAnsi="Times New Roman" w:cs="Times New Roman"/>
+                <w:sz w:val="24"/>
+                <w:szCs w:val="24"/>
+              </w:rPr>
+            </w:pPr>
+          </w:p>
+          <w:p>
+            <w:pPr>
+              <w:jc w:val="center"/>
+              <w:rPr>
+                <w:rFonts w:ascii="Times New Roman" w:hAnsi="Times New Roman" w:cs="Times New Roman"/>
+                <w:sz w:val="28"/>
+                <w:szCs w:val="28"/>
+              </w:rPr>
+            </w:pPr>
+          </w:p>
+        </w:tc>
+        <w:tc>
+          <w:tcPr>
+            <w:tcW w:w="3416" w:type="dxa"/>
+            <w:shd w:val="clear" w:color="auto" w:fill="FFFFFF" w:themeFill="background1"/>
+          </w:tcPr>
+          <w:p>
+            <w:pPr>
+              <w:jc w:val="center"/>
+              <w:rPr>
+                <w:rFonts w:ascii="Times New Roman" w:hAnsi="Times New Roman" w:cs="Times New Roman"/>
+                <w:sz w:val="24"/>
+                <w:szCs w:val="24"/>
+              </w:rPr>
+            </w:pPr>
+          </w:p>
+          <w:p>
+            <w:pPr>
+              <w:jc w:val="center"/>
+              <w:rPr>
+                <w:rFonts w:ascii="Times New Roman" w:hAnsi="Times New Roman" w:cs="Times New Roman"/>
+                <w:sz w:val="24"/>
+                <w:szCs w:val="24"/>
+              </w:rPr>
+            </w:pPr>
+          </w:p>
+        </w:tc>
+        <w:tc>
+          <w:tcPr>
+            <w:tcW w:w="3328" w:type="dxa"/>
+            <w:shd w:val="clear" w:color="auto" w:fill="FFFFFF" w:themeFill="background1"/>
+          </w:tcPr>
+          <w:p>
+            <w:pPr>
+              <w:jc w:val="center"/>
+              <w:rPr>
+                <w:rFonts w:ascii="Times New Roman" w:hAnsi="Times New Roman" w:cs="Times New Roman"/>
+                <w:sz w:val="24"/>
+                <w:szCs w:val="24"/>
+              </w:rPr>
+            </w:pPr>
           </w:p>
         </w:tc>
       </w:tr>
@@ -784,6 +940,39 @@
       <w:pPr>
         <w:rPr>
           <w:rFonts w:ascii="Times New Roman" w:hAnsi="Times New Roman" w:cs="Times New Roman"/>
+          <w:color w:val="D9E2F3" w:themeColor="accent1" w:themeTint="33"/>
+          <w:sz w:val="24"/>
+          <w:szCs w:val="24"/>
+        </w:rPr>
+      </w:pPr>
+      <w:r>
+        <w:rPr>
+          <w:rFonts w:ascii="Times New Roman" w:hAnsi="Times New Roman" w:cs="Times New Roman"/>
+          <w:color w:val="D9E2F3" w:themeColor="accent1" w:themeTint="33"/>
+          <w:sz w:val="24"/>
+          <w:szCs w:val="24"/>
+        </w:rPr>
+        <w:t>_______</w:t>
+      </w:r>
+      <w:r>
+        <w:rPr>
+          <w:rFonts w:ascii="Times New Roman" w:hAnsi="Times New Roman" w:cs="Times New Roman"/>
+          <w:color w:val="D9E2F3" w:themeColor="accent1" w:themeTint="33"/>
+          <w:sz w:val="24"/>
+          <w:szCs w:val="24"/>
+        </w:rPr>
+        <w:t>_____</w:t>
+      </w:r>
+    </w:p>
+    <w:p>
+      <w:pPr>
+        <w:jc w:val="center"/>
+      </w:pPr>
+    </w:p>
+    <w:p>
+      <w:pPr>
+        <w:rPr>
+          <w:rFonts w:ascii="Times New Roman" w:hAnsi="Times New Roman" w:cs="Times New Roman"/>
           <w:color w:val="FF0000"/>
           <w:sz w:val="32"/>
           <w:szCs w:val="32"/>
@@ -806,7 +995,6 @@
           <w:sz w:val="32"/>
           <w:szCs w:val="32"/>
         </w:rPr>
-        <w:lastRenderedPageBreak/>
         <w:t>Ürünün Amacı</w:t>
       </w:r>
     </w:p>

</xml_diff>